<commit_message>
Gestión de Recursos Humanos
Documento de gestión de recursos humanos
</commit_message>
<xml_diff>
--- a/Gerencia del Proyecto/Gestión de los Interesados del Proyecto/Plan de gestión de interesados del proyecto V1.docx
+++ b/Gerencia del Proyecto/Gestión de los Interesados del Proyecto/Plan de gestión de interesados del proyecto V1.docx
@@ -36,8 +36,10 @@
         <w:rPr>
           <w:lang w:val="es-ES"/>
         </w:rPr>
-        <w:t>PLAN DE TRANSFORMACIÓN HSP</w:t>
+        <w:t>PLAN DE TRANSFORMACIÓN NIH</w:t>
       </w:r>
+      <w:bookmarkStart w:id="0" w:name="_GoBack"/>
+      <w:bookmarkEnd w:id="0"/>
     </w:p>
     <w:p>
       <w:pPr>
@@ -135,7 +137,7 @@
               </wp:anchor>
             </w:drawing>
           </mc:Choice>
-          <mc:Fallback xmlns:w16se="http://schemas.microsoft.com/office/word/2015/wordml/symex" xmlns:w16cid="http://schemas.microsoft.com/office/word/2016/wordml/cid" xmlns:am3d="http://schemas.microsoft.com/office/drawing/2017/model3d" xmlns:aink="http://schemas.microsoft.com/office/drawing/2016/ink" xmlns:cx8="http://schemas.microsoft.com/office/drawing/2016/5/14/chartex" xmlns:cx7="http://schemas.microsoft.com/office/drawing/2016/5/13/chartex" xmlns:cx6="http://schemas.microsoft.com/office/drawing/2016/5/12/chartex" xmlns:cx5="http://schemas.microsoft.com/office/drawing/2016/5/11/chartex" xmlns:cx4="http://schemas.microsoft.com/office/drawing/2016/5/10/chartex" xmlns:cx3="http://schemas.microsoft.com/office/drawing/2016/5/9/chartex" xmlns:cx2="http://schemas.microsoft.com/office/drawing/2015/10/21/chartex" xmlns:cx1="http://schemas.microsoft.com/office/drawing/2015/9/8/chartex" xmlns:cx="http://schemas.microsoft.com/office/drawing/2014/chartex">
+          <mc:Fallback xmlns:cx="http://schemas.microsoft.com/office/drawing/2014/chartex" xmlns:cx1="http://schemas.microsoft.com/office/drawing/2015/9/8/chartex" xmlns:cx2="http://schemas.microsoft.com/office/drawing/2015/10/21/chartex" xmlns:cx3="http://schemas.microsoft.com/office/drawing/2016/5/9/chartex" xmlns:cx4="http://schemas.microsoft.com/office/drawing/2016/5/10/chartex" xmlns:cx5="http://schemas.microsoft.com/office/drawing/2016/5/11/chartex" xmlns:cx6="http://schemas.microsoft.com/office/drawing/2016/5/12/chartex" xmlns:cx7="http://schemas.microsoft.com/office/drawing/2016/5/13/chartex" xmlns:cx8="http://schemas.microsoft.com/office/drawing/2016/5/14/chartex" xmlns:aink="http://schemas.microsoft.com/office/drawing/2016/ink" xmlns:am3d="http://schemas.microsoft.com/office/drawing/2017/model3d" xmlns:w16cid="http://schemas.microsoft.com/office/word/2016/wordml/cid" xmlns:w16se="http://schemas.microsoft.com/office/word/2015/wordml/symex">
             <w:pict>
               <v:line w14:anchorId="624DEF7D" id="Conector recto 1" o:spid="_x0000_s1026" style="position:absolute;flip:y;z-index:251659264;visibility:visible;mso-wrap-style:square;mso-width-percent:0;mso-height-percent:0;mso-wrap-distance-left:9pt;mso-wrap-distance-top:0;mso-wrap-distance-right:9pt;mso-wrap-distance-bottom:0;mso-position-horizontal:absolute;mso-position-horizontal-relative:text;mso-position-vertical:absolute;mso-position-vertical-relative:text;mso-width-percent:0;mso-height-percent:0;mso-width-relative:margin;mso-height-relative:margin" from="1.05pt,24.2pt" to="442.9pt,26pt" o:gfxdata="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" strokecolor="#dfe3e5 [3214]" strokeweight="2pt">
                 <v:stroke miterlimit="4" joinstyle="miter"/>
@@ -155,7 +157,11 @@
     <w:sdt>
       <w:sdtPr>
         <w:rPr>
-          <w:lang w:val="es-ES"/>
+          <w:rFonts w:asciiTheme="minorHAnsi" w:eastAsiaTheme="minorHAnsi" w:hAnsiTheme="minorHAnsi" w:cstheme="minorBidi"/>
+          <w:color w:val="auto"/>
+          <w:sz w:val="20"/>
+          <w:szCs w:val="24"/>
+          <w:lang w:val="es-ES" w:eastAsia="en-US"/>
         </w:rPr>
         <w:id w:val="-654457671"/>
         <w:docPartObj>
@@ -165,13 +171,8 @@
       </w:sdtPr>
       <w:sdtEndPr>
         <w:rPr>
-          <w:rFonts w:asciiTheme="minorHAnsi" w:eastAsiaTheme="minorHAnsi" w:hAnsiTheme="minorHAnsi" w:cstheme="minorBidi"/>
           <w:b/>
           <w:bCs/>
-          <w:color w:val="auto"/>
-          <w:sz w:val="20"/>
-          <w:szCs w:val="24"/>
-          <w:lang w:eastAsia="en-US"/>
         </w:rPr>
       </w:sdtEndPr>
       <w:sdtContent>
@@ -972,14 +973,14 @@
           <w:lang w:val="es-ES"/>
         </w:rPr>
       </w:pPr>
-      <w:bookmarkStart w:id="0" w:name="_Toc512336202"/>
+      <w:bookmarkStart w:id="1" w:name="_Toc512336202"/>
       <w:r>
         <w:rPr>
           <w:lang w:val="es-ES"/>
         </w:rPr>
         <w:t>Historial de versiones</w:t>
       </w:r>
-      <w:bookmarkEnd w:id="0"/>
+      <w:bookmarkEnd w:id="1"/>
     </w:p>
     <w:tbl>
       <w:tblPr>
@@ -990,9 +991,9 @@
       <w:tblGrid>
         <w:gridCol w:w="1218"/>
         <w:gridCol w:w="1061"/>
-        <w:gridCol w:w="1974"/>
-        <w:gridCol w:w="2551"/>
-        <w:gridCol w:w="2031"/>
+        <w:gridCol w:w="1971"/>
+        <w:gridCol w:w="2549"/>
+        <w:gridCol w:w="2029"/>
       </w:tblGrid>
       <w:tr>
         <w:trPr>
@@ -1349,7 +1350,7 @@
           <w:lang w:val="es-ES"/>
         </w:rPr>
       </w:pPr>
-      <w:bookmarkStart w:id="1" w:name="_Toc512336203"/>
+      <w:bookmarkStart w:id="2" w:name="_Toc512336203"/>
       <w:r>
         <w:rPr>
           <w:lang w:val="es-ES"/>
@@ -1357,7 +1358,7 @@
         <w:lastRenderedPageBreak/>
         <w:t>Información del proyecto</w:t>
       </w:r>
-      <w:bookmarkEnd w:id="1"/>
+      <w:bookmarkEnd w:id="2"/>
     </w:p>
     <w:tbl>
       <w:tblPr>
@@ -1893,14 +1894,14 @@
           <w:lang w:val="es-ES"/>
         </w:rPr>
       </w:pPr>
-      <w:bookmarkStart w:id="2" w:name="_Toc512336204"/>
+      <w:bookmarkStart w:id="3" w:name="_Toc512336204"/>
       <w:r>
         <w:rPr>
           <w:lang w:val="es-ES"/>
         </w:rPr>
         <w:t>Enfoque de gestión de los interesados del proyecto</w:t>
       </w:r>
-      <w:bookmarkEnd w:id="2"/>
+      <w:bookmarkEnd w:id="3"/>
     </w:p>
     <w:p>
       <w:pPr>
@@ -1922,14 +1923,14 @@
           <w:lang w:val="es-ES"/>
         </w:rPr>
       </w:pPr>
-      <w:bookmarkStart w:id="3" w:name="_Toc512336205"/>
+      <w:bookmarkStart w:id="4" w:name="_Toc512336205"/>
       <w:r>
         <w:rPr>
           <w:lang w:val="es-ES"/>
         </w:rPr>
         <w:t>Identificación de los interesados</w:t>
       </w:r>
-      <w:bookmarkEnd w:id="3"/>
+      <w:bookmarkEnd w:id="4"/>
     </w:p>
     <w:p>
       <w:pPr>
@@ -2210,15 +2211,7 @@
         <w:rPr>
           <w:lang w:val="es-ES"/>
         </w:rPr>
-        <w:t>Trabajadores NIH: Reuniones trimestrales con Realease</w:t>
-      </w:r>
-      <w:bookmarkStart w:id="4" w:name="_GoBack"/>
-      <w:bookmarkEnd w:id="4"/>
-      <w:r>
-        <w:rPr>
-          <w:lang w:val="es-ES"/>
-        </w:rPr>
-        <w:t xml:space="preserve"> de cada uno de los proyectos</w:t>
+        <w:t>Trabajadores NIH: Reuniones trimestrales con Realease de cada uno de los proyectos</w:t>
       </w:r>
       <w:r>
         <w:rPr>
@@ -13951,7 +13944,7 @@
                               <w:sz w:val="28"/>
                               <w:szCs w:val="28"/>
                             </w:rPr>
-                            <w:t>3</w:t>
+                            <w:t>12</w:t>
                           </w:r>
                           <w:r>
                             <w:rPr>
@@ -14027,7 +14020,7 @@
                         <w:sz w:val="28"/>
                         <w:szCs w:val="28"/>
                       </w:rPr>
-                      <w:t>3</w:t>
+                      <w:t>12</w:t>
                     </w:r>
                     <w:r>
                       <w:rPr>
@@ -19429,7 +19422,7 @@
 </file>
 
 <file path=customXml/itemProps1.xml><?xml version="1.0" encoding="utf-8"?>
-<ds:datastoreItem xmlns:ds="http://schemas.openxmlformats.org/officeDocument/2006/customXml" ds:itemID="{EB17A27A-9665-4A1F-86A4-AEEAA83359CB}">
+<ds:datastoreItem xmlns:ds="http://schemas.openxmlformats.org/officeDocument/2006/customXml" ds:itemID="{32F4242D-5B47-4D68-88F0-9470E833A9D2}">
   <ds:schemaRefs>
     <ds:schemaRef ds:uri="http://schemas.openxmlformats.org/officeDocument/2006/bibliography"/>
   </ds:schemaRefs>

</xml_diff>